<commit_message>
:sparkles: finish paper defense version
</commit_message>
<xml_diff>
--- a/个人毕设文件/2.开题报告/(v2.0)5 毕业设计（论文）开题报告__指导老师_学号_班级_姓名_题目.docx
+++ b/个人毕设文件/2.开题报告/(v2.0)5 毕业设计（论文）开题报告__指导老师_学号_班级_姓名_题目.docx
@@ -1,6 +1,6 @@
 
 <file path=word/document.xml><?xml version="1.0" encoding="utf-8"?>
-<w:document xmlns:wpc="http://schemas.microsoft.com/office/word/2010/wordprocessingCanvas" xmlns:cx="http://schemas.microsoft.com/office/drawing/2014/chartex" xmlns:cx1="http://schemas.microsoft.com/office/drawing/2015/9/8/chartex" xmlns:cx2="http://schemas.microsoft.com/office/drawing/2015/10/21/chartex" xmlns:cx3="http://schemas.microsoft.com/office/drawing/2016/5/9/chartex" xmlns:cx4="http://schemas.microsoft.com/office/drawing/2016/5/10/chartex" xmlns:cx5="http://schemas.microsoft.com/office/drawing/2016/5/11/chartex" xmlns:cx6="http://schemas.microsoft.com/office/drawing/2016/5/12/chartex" xmlns:cx7="http://schemas.microsoft.com/office/drawing/2016/5/13/chartex" xmlns:cx8="http://schemas.microsoft.com/office/drawing/2016/5/14/chartex" xmlns:mc="http://schemas.openxmlformats.org/markup-compatibility/2006" xmlns:aink="http://schemas.microsoft.com/office/drawing/2016/ink" xmlns:am3d="http://schemas.microsoft.com/office/drawing/2017/model3d" xmlns:o="urn:schemas-microsoft-com:office:office" xmlns:oel="http://schemas.microsoft.com/office/2019/extlst" xmlns:r="http://schemas.openxmlformats.org/officeDocument/2006/relationships" xmlns:m="http://schemas.openxmlformats.org/officeDocument/2006/math" xmlns:v="urn:schemas-microsoft-com:vml" xmlns:wp14="http://schemas.microsoft.com/office/word/2010/wordprocessingDrawing" xmlns:wp="http://schemas.openxmlformats.org/drawingml/2006/wordprocessingDrawing" xmlns:w10="urn:schemas-microsoft-com:office:word" xmlns:w="http://schemas.openxmlformats.org/wordprocessingml/2006/main" xmlns:w14="http://schemas.microsoft.com/office/word/2010/wordml" xmlns:w15="http://schemas.microsoft.com/office/word/2012/wordml" xmlns:w16cex="http://schemas.microsoft.com/office/word/2018/wordml/cex" xmlns:w16cid="http://schemas.microsoft.com/office/word/2016/wordml/cid" xmlns:w16="http://schemas.microsoft.com/office/word/2018/wordml" xmlns:w16sdtdh="http://schemas.microsoft.com/office/word/2020/wordml/sdtdatahash" xmlns:w16se="http://schemas.microsoft.com/office/word/2015/wordml/symex" xmlns:wpg="http://schemas.microsoft.com/office/word/2010/wordprocessingGroup" xmlns:wpi="http://schemas.microsoft.com/office/word/2010/wordprocessingInk" xmlns:wne="http://schemas.microsoft.com/office/word/2006/wordml" xmlns:wps="http://schemas.microsoft.com/office/word/2010/wordprocessingShape" mc:Ignorable="w14 w15 w16se w16cid w16 w16cex w16sdtdh wp14">
+<w:document xmlns:wpc="http://schemas.microsoft.com/office/word/2010/wordprocessingCanvas" xmlns:cx="http://schemas.microsoft.com/office/drawing/2014/chartex" xmlns:cx1="http://schemas.microsoft.com/office/drawing/2015/9/8/chartex" xmlns:cx2="http://schemas.microsoft.com/office/drawing/2015/10/21/chartex" xmlns:cx3="http://schemas.microsoft.com/office/drawing/2016/5/9/chartex" xmlns:cx4="http://schemas.microsoft.com/office/drawing/2016/5/10/chartex" xmlns:cx5="http://schemas.microsoft.com/office/drawing/2016/5/11/chartex" xmlns:cx6="http://schemas.microsoft.com/office/drawing/2016/5/12/chartex" xmlns:cx7="http://schemas.microsoft.com/office/drawing/2016/5/13/chartex" xmlns:cx8="http://schemas.microsoft.com/office/drawing/2016/5/14/chartex" xmlns:mc="http://schemas.openxmlformats.org/markup-compatibility/2006" xmlns:aink="http://schemas.microsoft.com/office/drawing/2016/ink" xmlns:am3d="http://schemas.microsoft.com/office/drawing/2017/model3d" xmlns:o="urn:schemas-microsoft-com:office:office" xmlns:oel="http://schemas.microsoft.com/office/2019/extlst" xmlns:r="http://schemas.openxmlformats.org/officeDocument/2006/relationships" xmlns:m="http://schemas.openxmlformats.org/officeDocument/2006/math" xmlns:v="urn:schemas-microsoft-com:vml" xmlns:wp14="http://schemas.microsoft.com/office/word/2010/wordprocessingDrawing" xmlns:wp="http://schemas.openxmlformats.org/drawingml/2006/wordprocessingDrawing" xmlns:w10="urn:schemas-microsoft-com:office:word" xmlns:w="http://schemas.openxmlformats.org/wordprocessingml/2006/main" xmlns:w14="http://schemas.microsoft.com/office/word/2010/wordml" xmlns:w15="http://schemas.microsoft.com/office/word/2012/wordml" xmlns:w16cex="http://schemas.microsoft.com/office/word/2018/wordml/cex" xmlns:w16cid="http://schemas.microsoft.com/office/word/2016/wordml/cid" xmlns:w16="http://schemas.microsoft.com/office/word/2018/wordml" xmlns:w16du="http://schemas.microsoft.com/office/word/2023/wordml/word16du" xmlns:w16sdtdh="http://schemas.microsoft.com/office/word/2020/wordml/sdtdatahash" xmlns:w16se="http://schemas.microsoft.com/office/word/2015/wordml/symex" xmlns:wpg="http://schemas.microsoft.com/office/word/2010/wordprocessingGroup" xmlns:wpi="http://schemas.microsoft.com/office/word/2010/wordprocessingInk" xmlns:wne="http://schemas.microsoft.com/office/word/2006/wordml" xmlns:wps="http://schemas.microsoft.com/office/word/2010/wordprocessingShape" mc:Ignorable="w14 w15 w16se w16cid w16 w16cex w16sdtdh wp14">
   <w:body>
     <w:p>
       <w:pPr>
@@ -26,7 +26,7 @@
     </w:p>
     <w:p>
       <w:pPr>
-        <w:pStyle w:val="a4"/>
+        <w:pStyle w:val="PlainText"/>
         <w:spacing w:before="0" w:beforeAutospacing="0" w:after="0" w:afterAutospacing="0"/>
         <w:rPr>
           <w:rFonts w:ascii="仿宋_GB2312" w:eastAsia="仿宋_GB2312" w:hAnsi="仿宋_GB2312" w:cs="仿宋_GB2312"/>
@@ -35,7 +35,7 @@
     </w:p>
     <w:p>
       <w:pPr>
-        <w:pStyle w:val="a4"/>
+        <w:pStyle w:val="PlainText"/>
         <w:spacing w:before="0" w:beforeAutospacing="0" w:after="0" w:afterAutospacing="0"/>
         <w:rPr>
           <w:rFonts w:ascii="仿宋_GB2312" w:eastAsia="仿宋_GB2312" w:hAnsi="仿宋_GB2312" w:cs="仿宋_GB2312"/>
@@ -123,7 +123,7 @@
           </w:tcPr>
           <w:p>
             <w:pPr>
-              <w:pStyle w:val="a4"/>
+              <w:pStyle w:val="PlainText"/>
               <w:spacing w:before="0" w:beforeAutospacing="0" w:after="0" w:afterAutospacing="0"/>
               <w:jc w:val="center"/>
               <w:rPr>
@@ -151,7 +151,7 @@
           </w:tcPr>
           <w:p>
             <w:pPr>
-              <w:pStyle w:val="a4"/>
+              <w:pStyle w:val="PlainText"/>
               <w:spacing w:before="0" w:beforeAutospacing="0" w:after="0" w:afterAutospacing="0"/>
               <w:rPr>
                 <w:rFonts w:ascii="仿宋_GB2312" w:eastAsia="仿宋_GB2312" w:hAnsi="仿宋_GB2312" w:cs="仿宋_GB2312"/>
@@ -184,7 +184,7 @@
           </w:tcPr>
           <w:p>
             <w:pPr>
-              <w:pStyle w:val="a4"/>
+              <w:pStyle w:val="PlainText"/>
               <w:spacing w:before="0" w:beforeAutospacing="0" w:after="0" w:afterAutospacing="0" w:line="480" w:lineRule="auto"/>
               <w:jc w:val="center"/>
               <w:rPr>
@@ -212,7 +212,7 @@
           </w:tcPr>
           <w:p>
             <w:pPr>
-              <w:pStyle w:val="a4"/>
+              <w:pStyle w:val="PlainText"/>
               <w:spacing w:before="0" w:beforeAutospacing="0" w:after="0" w:afterAutospacing="0"/>
               <w:rPr>
                 <w:rFonts w:ascii="仿宋_GB2312" w:eastAsia="仿宋_GB2312" w:hAnsi="仿宋_GB2312" w:cs="仿宋_GB2312"/>
@@ -251,7 +251,7 @@
           </w:tcPr>
           <w:p>
             <w:pPr>
-              <w:pStyle w:val="a4"/>
+              <w:pStyle w:val="PlainText"/>
               <w:spacing w:before="0" w:beforeAutospacing="0" w:after="0" w:afterAutospacing="0"/>
               <w:jc w:val="center"/>
               <w:rPr>
@@ -279,7 +279,7 @@
           </w:tcPr>
           <w:p>
             <w:pPr>
-              <w:pStyle w:val="a4"/>
+              <w:pStyle w:val="PlainText"/>
               <w:spacing w:before="0" w:beforeAutospacing="0" w:after="0" w:afterAutospacing="0"/>
               <w:rPr>
                 <w:rFonts w:ascii="仿宋_GB2312" w:eastAsia="仿宋_GB2312" w:hAnsi="仿宋_GB2312" w:cs="仿宋_GB2312"/>
@@ -312,7 +312,7 @@
           </w:tcPr>
           <w:p>
             <w:pPr>
-              <w:pStyle w:val="a4"/>
+              <w:pStyle w:val="PlainText"/>
               <w:spacing w:before="0" w:beforeAutospacing="0" w:after="0" w:afterAutospacing="0"/>
               <w:jc w:val="center"/>
               <w:rPr>
@@ -340,7 +340,7 @@
           </w:tcPr>
           <w:p>
             <w:pPr>
-              <w:pStyle w:val="a4"/>
+              <w:pStyle w:val="PlainText"/>
               <w:spacing w:before="0" w:beforeAutospacing="0" w:after="0" w:afterAutospacing="0"/>
               <w:rPr>
                 <w:rFonts w:ascii="仿宋_GB2312" w:eastAsia="仿宋_GB2312" w:hAnsi="仿宋_GB2312" w:cs="仿宋_GB2312"/>
@@ -391,7 +391,7 @@
           </w:tcPr>
           <w:p>
             <w:pPr>
-              <w:pStyle w:val="a4"/>
+              <w:pStyle w:val="PlainText"/>
               <w:spacing w:before="0" w:beforeAutospacing="0" w:after="0" w:afterAutospacing="0"/>
               <w:ind w:left="66"/>
               <w:rPr>
@@ -407,7 +407,7 @@
           </w:p>
           <w:p>
             <w:pPr>
-              <w:pStyle w:val="a4"/>
+              <w:pStyle w:val="PlainText"/>
               <w:spacing w:before="0" w:beforeAutospacing="0" w:after="0" w:afterAutospacing="0"/>
               <w:ind w:left="66"/>
               <w:rPr>
@@ -417,7 +417,7 @@
           </w:p>
           <w:p>
             <w:pPr>
-              <w:pStyle w:val="a4"/>
+              <w:pStyle w:val="PlainText"/>
               <w:spacing w:before="0" w:beforeAutospacing="0" w:after="0" w:afterAutospacing="0"/>
               <w:ind w:left="66" w:firstLineChars="500" w:firstLine="1200"/>
               <w:rPr>
@@ -457,7 +457,7 @@
           </w:tcPr>
           <w:p>
             <w:pPr>
-              <w:pStyle w:val="a3"/>
+              <w:pStyle w:val="BodyTextIndent"/>
               <w:spacing w:beforeLines="50" w:before="156" w:line="320" w:lineRule="exact"/>
               <w:ind w:left="-1" w:firstLineChars="0" w:firstLine="0"/>
             </w:pPr>
@@ -470,7 +470,7 @@
           </w:p>
           <w:p>
             <w:pPr>
-              <w:pStyle w:val="a3"/>
+              <w:pStyle w:val="BodyTextIndent"/>
               <w:ind w:left="-1" w:firstLineChars="200" w:firstLine="560"/>
               <w:rPr>
                 <w:rFonts w:ascii="仿宋_GB2312" w:eastAsia="仿宋_GB2312" w:hAnsi="仿宋_GB2312" w:cs="仿宋_GB2312"/>
@@ -515,7 +515,7 @@
           </w:tcPr>
           <w:p>
             <w:pPr>
-              <w:pStyle w:val="aa"/>
+              <w:pStyle w:val="ListParagraph"/>
               <w:numPr>
                 <w:ilvl w:val="0"/>
                 <w:numId w:val="3"/>
@@ -556,7 +556,19 @@
               <w:rPr>
                 <w:rFonts w:hint="eastAsia"/>
               </w:rPr>
-              <w:t>移动互联网占据主流的时代，博客似乎已经死了。</w:t>
+              <w:t>移动互联网</w:t>
+            </w:r>
+            <w:r>
+              <w:rPr>
+                <w:rFonts w:hint="eastAsia"/>
+              </w:rPr>
+              <w:t>成为</w:t>
+            </w:r>
+            <w:r>
+              <w:rPr>
+                <w:rFonts w:hint="eastAsia"/>
+              </w:rPr>
+              <w:t>主流的时代，博客似乎已经死了。</w:t>
             </w:r>
             <w:r>
               <w:fldChar w:fldCharType="begin"/>
@@ -1067,7 +1079,19 @@
               <w:rPr>
                 <w:rFonts w:hint="eastAsia"/>
               </w:rPr>
-              <w:t>“博客有一个独特的特点，当你的文章质量足够高，有独特的价值的时候，你的博客会有不少回头客，这样的用户黏度是超过搜索量的。</w:t>
+              <w:t>“博客有一个独特的特点，当你的文章质量足够高，有</w:t>
+            </w:r>
+            <w:r>
+              <w:rPr>
+                <w:rFonts w:hint="eastAsia"/>
+              </w:rPr>
+              <w:t>其</w:t>
+            </w:r>
+            <w:r>
+              <w:rPr>
+                <w:rFonts w:hint="eastAsia"/>
+              </w:rPr>
+              <w:t>独特价值的时候，你的博客会有不少回头客，这样的用户黏度是超过搜索量的。</w:t>
             </w:r>
             <w:r>
               <w:fldChar w:fldCharType="begin"/>
@@ -2240,7 +2264,31 @@
               <w:rPr>
                 <w:rFonts w:hint="eastAsia"/>
               </w:rPr>
-              <w:t>对社会而言，自己开发的个人博客系统开源出去，没准会得到别人的青睐，进而</w:t>
+              <w:t>对</w:t>
+            </w:r>
+            <w:r>
+              <w:rPr>
+                <w:rFonts w:hint="eastAsia"/>
+              </w:rPr>
+              <w:t>社区</w:t>
+            </w:r>
+            <w:r>
+              <w:rPr>
+                <w:rFonts w:hint="eastAsia"/>
+              </w:rPr>
+              <w:t>而言，</w:t>
+            </w:r>
+            <w:r>
+              <w:rPr>
+                <w:rFonts w:hint="eastAsia"/>
+              </w:rPr>
+              <w:t>我将</w:t>
+            </w:r>
+            <w:r>
+              <w:rPr>
+                <w:rFonts w:hint="eastAsia"/>
+              </w:rPr>
+              <w:t>自己开发的个人博客系统开源出去，没准会得到别人的青睐，进而</w:t>
             </w:r>
             <w:r>
               <w:rPr>
@@ -2281,7 +2329,7 @@
           </w:p>
           <w:p>
             <w:pPr>
-              <w:pStyle w:val="aa"/>
+              <w:pStyle w:val="ListParagraph"/>
               <w:numPr>
                 <w:ilvl w:val="0"/>
                 <w:numId w:val="3"/>
@@ -2396,7 +2444,7 @@
           </w:p>
           <w:p>
             <w:pPr>
-              <w:pStyle w:val="aa"/>
+              <w:pStyle w:val="ListParagraph"/>
               <w:numPr>
                 <w:ilvl w:val="0"/>
                 <w:numId w:val="4"/>
@@ -2413,7 +2461,7 @@
           </w:p>
           <w:p>
             <w:pPr>
-              <w:pStyle w:val="aa"/>
+              <w:pStyle w:val="ListParagraph"/>
               <w:numPr>
                 <w:ilvl w:val="0"/>
                 <w:numId w:val="4"/>
@@ -2430,7 +2478,7 @@
           </w:p>
           <w:p>
             <w:pPr>
-              <w:pStyle w:val="aa"/>
+              <w:pStyle w:val="ListParagraph"/>
               <w:numPr>
                 <w:ilvl w:val="0"/>
                 <w:numId w:val="4"/>
@@ -2448,7 +2496,7 @@
           </w:p>
           <w:p>
             <w:pPr>
-              <w:pStyle w:val="aa"/>
+              <w:pStyle w:val="ListParagraph"/>
               <w:numPr>
                 <w:ilvl w:val="0"/>
                 <w:numId w:val="4"/>
@@ -2465,7 +2513,7 @@
           </w:p>
           <w:p>
             <w:pPr>
-              <w:pStyle w:val="aa"/>
+              <w:pStyle w:val="ListParagraph"/>
               <w:numPr>
                 <w:ilvl w:val="0"/>
                 <w:numId w:val="4"/>
@@ -2519,25 +2567,13 @@
               <w:rPr>
                 <w:rFonts w:hint="eastAsia"/>
               </w:rPr>
-              <w:t>这一动态博客框架，使用率高</w:t>
-            </w:r>
-            <w:r>
-              <w:rPr>
-                <w:rFonts w:hint="eastAsia"/>
-              </w:rPr>
-              <w:t>可以显示出</w:t>
-            </w:r>
-            <w:r>
-              <w:rPr>
-                <w:rFonts w:hint="eastAsia"/>
-              </w:rPr>
-              <w:t>其</w:t>
-            </w:r>
-            <w:r>
-              <w:rPr>
-                <w:rFonts w:hint="eastAsia"/>
-              </w:rPr>
-              <w:t>对用户友好</w:t>
+              <w:t>这一动态博客框架，</w:t>
+            </w:r>
+            <w:r>
+              <w:rPr>
+                <w:rFonts w:hint="eastAsia"/>
+              </w:rPr>
+              <w:t>高使用率可以彰显出其对用户友好</w:t>
             </w:r>
             <w:r>
               <w:rPr>
@@ -2675,14 +2711,20 @@
               <w:ind w:firstLineChars="200" w:firstLine="420"/>
               <w:jc w:val="center"/>
               <w:rPr>
+                <w:rFonts w:ascii="黑体" w:eastAsia="黑体" w:hAnsi="黑体"/>
+              </w:rPr>
+            </w:pPr>
+            <w:r>
+              <w:rPr>
                 <w:rFonts w:ascii="黑体" w:eastAsia="黑体" w:hAnsi="黑体" w:hint="eastAsia"/>
               </w:rPr>
-            </w:pPr>
-            <w:r>
-              <w:rPr>
-                <w:rFonts w:ascii="黑体" w:eastAsia="黑体" w:hAnsi="黑体" w:hint="eastAsia"/>
-              </w:rPr>
               <w:t>图1</w:t>
+            </w:r>
+            <w:r>
+              <w:rPr>
+                <w:rFonts w:ascii="黑体" w:eastAsia="黑体" w:hAnsi="黑体"/>
+              </w:rPr>
+              <w:t>-1</w:t>
             </w:r>
             <w:r>
               <w:rPr>
@@ -2739,7 +2781,19 @@
               <w:rPr>
                 <w:rFonts w:hint="eastAsia"/>
               </w:rPr>
-              <w:t>odpress</w:t>
+              <w:t>o</w:t>
+            </w:r>
+            <w:r>
+              <w:rPr>
+                <w:rFonts w:hint="eastAsia"/>
+              </w:rPr>
+              <w:t>r</w:t>
+            </w:r>
+            <w:r>
+              <w:rPr>
+                <w:rFonts w:hint="eastAsia"/>
+              </w:rPr>
+              <w:t>dpress</w:t>
             </w:r>
             <w:r>
               <w:rPr>
@@ -3027,19 +3081,7 @@
               <w:rPr>
                 <w:rFonts w:hint="eastAsia"/>
               </w:rPr>
-              <w:t>的快</w:t>
-            </w:r>
-            <w:r>
-              <w:rPr>
-                <w:rFonts w:hint="eastAsia"/>
-              </w:rPr>
-              <w:t>一部分</w:t>
-            </w:r>
-            <w:r>
-              <w:rPr>
-                <w:rFonts w:hint="eastAsia"/>
-              </w:rPr>
-              <w:t>得益于</w:t>
+              <w:t>的快得益于</w:t>
             </w:r>
             <w:r>
               <w:rPr>
@@ -3222,7 +3264,7 @@
               <w:ind w:firstLineChars="200" w:firstLine="420"/>
               <w:jc w:val="center"/>
               <w:rPr>
-                <w:rFonts w:ascii="黑体" w:eastAsia="黑体" w:hAnsi="黑体" w:hint="eastAsia"/>
+                <w:rFonts w:ascii="黑体" w:eastAsia="黑体" w:hAnsi="黑体"/>
               </w:rPr>
             </w:pPr>
             <w:r>
@@ -4537,7 +4579,7 @@
           </w:p>
           <w:p>
             <w:pPr>
-              <w:pStyle w:val="ac"/>
+              <w:pStyle w:val="Bibliography"/>
               <w:rPr>
                 <w:rFonts w:ascii="Times New Roman" w:hAnsi="Times New Roman"/>
                 <w:kern w:val="0"/>
@@ -4611,7 +4653,7 @@
           </w:p>
           <w:p>
             <w:pPr>
-              <w:pStyle w:val="ac"/>
+              <w:pStyle w:val="Bibliography"/>
               <w:rPr>
                 <w:rFonts w:ascii="Times New Roman" w:hAnsi="Times New Roman"/>
                 <w:kern w:val="0"/>
@@ -4676,7 +4718,7 @@
           </w:p>
           <w:p>
             <w:pPr>
-              <w:pStyle w:val="ac"/>
+              <w:pStyle w:val="Bibliography"/>
               <w:rPr>
                 <w:rFonts w:ascii="Times New Roman" w:hAnsi="Times New Roman"/>
                 <w:kern w:val="0"/>
@@ -4755,7 +4797,7 @@
           </w:p>
           <w:p>
             <w:pPr>
-              <w:pStyle w:val="ac"/>
+              <w:pStyle w:val="Bibliography"/>
               <w:rPr>
                 <w:rFonts w:ascii="Times New Roman" w:hAnsi="Times New Roman"/>
                 <w:kern w:val="0"/>
@@ -4834,7 +4876,7 @@
           </w:p>
           <w:p>
             <w:pPr>
-              <w:pStyle w:val="ac"/>
+              <w:pStyle w:val="Bibliography"/>
               <w:rPr>
                 <w:rFonts w:ascii="Times New Roman" w:hAnsi="Times New Roman"/>
                 <w:kern w:val="0"/>
@@ -4899,7 +4941,7 @@
           </w:p>
           <w:p>
             <w:pPr>
-              <w:pStyle w:val="ac"/>
+              <w:pStyle w:val="Bibliography"/>
               <w:rPr>
                 <w:rFonts w:ascii="Times New Roman" w:hAnsi="Times New Roman"/>
                 <w:kern w:val="0"/>
@@ -4923,7 +4965,7 @@
           </w:p>
           <w:p>
             <w:pPr>
-              <w:pStyle w:val="ac"/>
+              <w:pStyle w:val="Bibliography"/>
               <w:rPr>
                 <w:rFonts w:ascii="Times New Roman" w:hAnsi="Times New Roman"/>
                 <w:kern w:val="0"/>
@@ -5016,7 +5058,7 @@
           </w:p>
           <w:p>
             <w:pPr>
-              <w:pStyle w:val="ac"/>
+              <w:pStyle w:val="Bibliography"/>
               <w:rPr>
                 <w:rFonts w:ascii="Times New Roman" w:hAnsi="Times New Roman"/>
                 <w:kern w:val="0"/>
@@ -5040,7 +5082,7 @@
           </w:p>
           <w:p>
             <w:pPr>
-              <w:pStyle w:val="ac"/>
+              <w:pStyle w:val="Bibliography"/>
               <w:rPr>
                 <w:rFonts w:ascii="Times New Roman" w:hAnsi="Times New Roman"/>
                 <w:kern w:val="0"/>
@@ -5064,7 +5106,7 @@
           </w:p>
           <w:p>
             <w:pPr>
-              <w:pStyle w:val="ac"/>
+              <w:pStyle w:val="Bibliography"/>
               <w:rPr>
                 <w:rFonts w:ascii="Times New Roman" w:hAnsi="Times New Roman"/>
                 <w:kern w:val="0"/>
@@ -5088,7 +5130,7 @@
           </w:p>
           <w:p>
             <w:pPr>
-              <w:pStyle w:val="ac"/>
+              <w:pStyle w:val="Bibliography"/>
               <w:rPr>
                 <w:rFonts w:ascii="Times New Roman" w:hAnsi="Times New Roman"/>
                 <w:kern w:val="0"/>
@@ -5185,7 +5227,7 @@
           </w:tcPr>
           <w:p>
             <w:pPr>
-              <w:pStyle w:val="a3"/>
+              <w:pStyle w:val="BodyTextIndent"/>
               <w:spacing w:beforeLines="50" w:before="156" w:line="320" w:lineRule="exact"/>
               <w:ind w:left="-1" w:firstLineChars="0" w:firstLine="0"/>
             </w:pPr>
@@ -5199,7 +5241,7 @@
           </w:p>
           <w:p>
             <w:pPr>
-              <w:pStyle w:val="a3"/>
+              <w:pStyle w:val="BodyTextIndent"/>
               <w:spacing w:beforeLines="50" w:before="156" w:line="320" w:lineRule="exact"/>
               <w:ind w:left="-1" w:firstLineChars="200" w:firstLine="560"/>
               <w:rPr>
@@ -5245,7 +5287,7 @@
           </w:tcPr>
           <w:p>
             <w:pPr>
-              <w:pStyle w:val="a4"/>
+              <w:pStyle w:val="PlainText"/>
               <w:numPr>
                 <w:ilvl w:val="0"/>
                 <w:numId w:val="2"/>
@@ -5466,7 +5508,7 @@
           </w:p>
           <w:p>
             <w:pPr>
-              <w:pStyle w:val="a4"/>
+              <w:pStyle w:val="PlainText"/>
               <w:numPr>
                 <w:ilvl w:val="0"/>
                 <w:numId w:val="2"/>
@@ -5578,7 +5620,7 @@
           </w:p>
           <w:p>
             <w:pPr>
-              <w:pStyle w:val="aa"/>
+              <w:pStyle w:val="ListParagraph"/>
               <w:numPr>
                 <w:ilvl w:val="0"/>
                 <w:numId w:val="5"/>
@@ -5595,7 +5637,7 @@
           </w:p>
           <w:p>
             <w:pPr>
-              <w:pStyle w:val="aa"/>
+              <w:pStyle w:val="ListParagraph"/>
               <w:numPr>
                 <w:ilvl w:val="0"/>
                 <w:numId w:val="5"/>
@@ -5612,7 +5654,7 @@
           </w:p>
           <w:p>
             <w:pPr>
-              <w:pStyle w:val="aa"/>
+              <w:pStyle w:val="ListParagraph"/>
               <w:numPr>
                 <w:ilvl w:val="0"/>
                 <w:numId w:val="5"/>
@@ -5629,7 +5671,7 @@
           </w:p>
           <w:p>
             <w:pPr>
-              <w:pStyle w:val="aa"/>
+              <w:pStyle w:val="ListParagraph"/>
               <w:numPr>
                 <w:ilvl w:val="0"/>
                 <w:numId w:val="5"/>
@@ -5781,7 +5823,7 @@
           </w:p>
           <w:p>
             <w:pPr>
-              <w:pStyle w:val="aa"/>
+              <w:pStyle w:val="ListParagraph"/>
               <w:numPr>
                 <w:ilvl w:val="0"/>
                 <w:numId w:val="7"/>
@@ -5798,7 +5840,7 @@
           </w:p>
           <w:p>
             <w:pPr>
-              <w:pStyle w:val="aa"/>
+              <w:pStyle w:val="ListParagraph"/>
               <w:numPr>
                 <w:ilvl w:val="0"/>
                 <w:numId w:val="7"/>
@@ -5896,7 +5938,7 @@
           </w:p>
           <w:p>
             <w:pPr>
-              <w:pStyle w:val="aa"/>
+              <w:pStyle w:val="ListParagraph"/>
               <w:numPr>
                 <w:ilvl w:val="0"/>
                 <w:numId w:val="8"/>
@@ -5913,7 +5955,7 @@
           </w:p>
           <w:p>
             <w:pPr>
-              <w:pStyle w:val="aa"/>
+              <w:pStyle w:val="ListParagraph"/>
               <w:numPr>
                 <w:ilvl w:val="0"/>
                 <w:numId w:val="8"/>
@@ -5930,7 +5972,7 @@
           </w:p>
           <w:p>
             <w:pPr>
-              <w:pStyle w:val="aa"/>
+              <w:pStyle w:val="ListParagraph"/>
               <w:numPr>
                 <w:ilvl w:val="0"/>
                 <w:numId w:val="8"/>
@@ -6011,7 +6053,7 @@
           </w:tcPr>
           <w:p>
             <w:pPr>
-              <w:pStyle w:val="a4"/>
+              <w:pStyle w:val="PlainText"/>
               <w:spacing w:before="0" w:beforeAutospacing="0" w:after="0" w:afterAutospacing="0"/>
               <w:ind w:left="66"/>
               <w:rPr>
@@ -6027,7 +6069,7 @@
           </w:p>
           <w:p>
             <w:pPr>
-              <w:pStyle w:val="a4"/>
+              <w:pStyle w:val="PlainText"/>
               <w:spacing w:before="0" w:beforeAutospacing="0" w:after="0" w:afterAutospacing="0"/>
               <w:ind w:left="66"/>
               <w:rPr>
@@ -6045,7 +6087,7 @@
           </w:p>
           <w:p>
             <w:pPr>
-              <w:pStyle w:val="a4"/>
+              <w:pStyle w:val="PlainText"/>
               <w:spacing w:before="0" w:beforeAutospacing="0" w:after="0" w:afterAutospacing="0"/>
               <w:ind w:left="66"/>
               <w:rPr>
@@ -6063,7 +6105,7 @@
           </w:p>
           <w:p>
             <w:pPr>
-              <w:pStyle w:val="a4"/>
+              <w:pStyle w:val="PlainText"/>
               <w:spacing w:before="0" w:beforeAutospacing="0" w:after="0" w:afterAutospacing="0"/>
               <w:ind w:left="66"/>
               <w:rPr>
@@ -6079,7 +6121,7 @@
           </w:p>
           <w:p>
             <w:pPr>
-              <w:pStyle w:val="a4"/>
+              <w:pStyle w:val="PlainText"/>
               <w:spacing w:before="0" w:beforeAutospacing="0" w:after="0" w:afterAutospacing="0"/>
               <w:ind w:left="66"/>
               <w:rPr>
@@ -6089,7 +6131,7 @@
           </w:p>
           <w:p>
             <w:pPr>
-              <w:pStyle w:val="a4"/>
+              <w:pStyle w:val="PlainText"/>
               <w:spacing w:before="0" w:beforeAutospacing="0" w:after="0" w:afterAutospacing="0"/>
               <w:ind w:left="66"/>
               <w:rPr>
@@ -6099,7 +6141,7 @@
           </w:p>
           <w:p>
             <w:pPr>
-              <w:pStyle w:val="a4"/>
+              <w:pStyle w:val="PlainText"/>
               <w:spacing w:before="0" w:beforeAutospacing="0" w:after="0" w:afterAutospacing="0"/>
               <w:ind w:left="66"/>
               <w:rPr>
@@ -6109,7 +6151,7 @@
           </w:p>
           <w:p>
             <w:pPr>
-              <w:pStyle w:val="a4"/>
+              <w:pStyle w:val="PlainText"/>
               <w:spacing w:before="0" w:beforeAutospacing="0" w:after="0" w:afterAutospacing="0"/>
               <w:ind w:leftChars="33" w:left="69" w:firstLineChars="1900" w:firstLine="4560"/>
               <w:rPr>
@@ -6143,7 +6185,7 @@
           </w:tcPr>
           <w:p>
             <w:pPr>
-              <w:pStyle w:val="a4"/>
+              <w:pStyle w:val="PlainText"/>
               <w:spacing w:before="0" w:beforeAutospacing="0" w:after="0" w:afterAutospacing="0"/>
               <w:ind w:left="66"/>
               <w:rPr>
@@ -6160,7 +6202,7 @@
           </w:p>
           <w:p>
             <w:pPr>
-              <w:pStyle w:val="a4"/>
+              <w:pStyle w:val="PlainText"/>
               <w:spacing w:before="0" w:beforeAutospacing="0" w:after="0" w:afterAutospacing="0"/>
               <w:ind w:left="66"/>
               <w:rPr>
@@ -6170,7 +6212,7 @@
           </w:p>
           <w:p>
             <w:pPr>
-              <w:pStyle w:val="a4"/>
+              <w:pStyle w:val="PlainText"/>
               <w:spacing w:before="0" w:beforeAutospacing="0" w:after="0" w:afterAutospacing="0"/>
               <w:ind w:left="66"/>
               <w:rPr>
@@ -6180,7 +6222,7 @@
           </w:p>
           <w:p>
             <w:pPr>
-              <w:pStyle w:val="a4"/>
+              <w:pStyle w:val="PlainText"/>
               <w:spacing w:before="0" w:beforeAutospacing="0" w:after="0" w:afterAutospacing="0"/>
               <w:ind w:left="66"/>
               <w:rPr>
@@ -6190,7 +6232,7 @@
           </w:p>
           <w:p>
             <w:pPr>
-              <w:pStyle w:val="a4"/>
+              <w:pStyle w:val="PlainText"/>
               <w:spacing w:before="0" w:beforeAutospacing="0" w:after="0" w:afterAutospacing="0"/>
               <w:ind w:left="66"/>
               <w:rPr>
@@ -6200,7 +6242,7 @@
           </w:p>
           <w:p>
             <w:pPr>
-              <w:pStyle w:val="a4"/>
+              <w:pStyle w:val="PlainText"/>
               <w:spacing w:before="0" w:beforeAutospacing="0" w:after="0" w:afterAutospacing="0"/>
               <w:ind w:left="66"/>
               <w:rPr>
@@ -6210,7 +6252,7 @@
           </w:p>
           <w:p>
             <w:pPr>
-              <w:pStyle w:val="a4"/>
+              <w:pStyle w:val="PlainText"/>
               <w:spacing w:before="0" w:beforeAutospacing="0" w:after="0" w:afterAutospacing="0"/>
               <w:ind w:leftChars="33" w:left="69" w:firstLineChars="1900" w:firstLine="4560"/>
               <w:rPr>
@@ -6244,7 +6286,7 @@
           </w:tcPr>
           <w:p>
             <w:pPr>
-              <w:pStyle w:val="a4"/>
+              <w:pStyle w:val="PlainText"/>
               <w:spacing w:before="0" w:beforeAutospacing="0" w:after="0" w:afterAutospacing="0"/>
               <w:ind w:left="66"/>
               <w:rPr>
@@ -6289,7 +6331,7 @@
     </w:p>
     <w:p>
       <w:pPr>
-        <w:pStyle w:val="a4"/>
+        <w:pStyle w:val="PlainText"/>
         <w:spacing w:before="0" w:beforeAutospacing="0" w:after="0" w:afterAutospacing="0"/>
         <w:ind w:left="66"/>
         <w:rPr>
@@ -6333,7 +6375,7 @@
 </file>
 
 <file path=word/endnotes.xml><?xml version="1.0" encoding="utf-8"?>
-<w:endnotes xmlns:wpc="http://schemas.microsoft.com/office/word/2010/wordprocessingCanvas" xmlns:cx="http://schemas.microsoft.com/office/drawing/2014/chartex" xmlns:cx1="http://schemas.microsoft.com/office/drawing/2015/9/8/chartex" xmlns:cx2="http://schemas.microsoft.com/office/drawing/2015/10/21/chartex" xmlns:cx3="http://schemas.microsoft.com/office/drawing/2016/5/9/chartex" xmlns:cx4="http://schemas.microsoft.com/office/drawing/2016/5/10/chartex" xmlns:cx5="http://schemas.microsoft.com/office/drawing/2016/5/11/chartex" xmlns:cx6="http://schemas.microsoft.com/office/drawing/2016/5/12/chartex" xmlns:cx7="http://schemas.microsoft.com/office/drawing/2016/5/13/chartex" xmlns:cx8="http://schemas.microsoft.com/office/drawing/2016/5/14/chartex" xmlns:mc="http://schemas.openxmlformats.org/markup-compatibility/2006" xmlns:aink="http://schemas.microsoft.com/office/drawing/2016/ink" xmlns:am3d="http://schemas.microsoft.com/office/drawing/2017/model3d" xmlns:o="urn:schemas-microsoft-com:office:office" xmlns:oel="http://schemas.microsoft.com/office/2019/extlst" xmlns:r="http://schemas.openxmlformats.org/officeDocument/2006/relationships" xmlns:m="http://schemas.openxmlformats.org/officeDocument/2006/math" xmlns:v="urn:schemas-microsoft-com:vml" xmlns:wp14="http://schemas.microsoft.com/office/word/2010/wordprocessingDrawing" xmlns:wp="http://schemas.openxmlformats.org/drawingml/2006/wordprocessingDrawing" xmlns:w10="urn:schemas-microsoft-com:office:word" xmlns:w="http://schemas.openxmlformats.org/wordprocessingml/2006/main" xmlns:w14="http://schemas.microsoft.com/office/word/2010/wordml" xmlns:w15="http://schemas.microsoft.com/office/word/2012/wordml" xmlns:w16cex="http://schemas.microsoft.com/office/word/2018/wordml/cex" xmlns:w16cid="http://schemas.microsoft.com/office/word/2016/wordml/cid" xmlns:w16="http://schemas.microsoft.com/office/word/2018/wordml" xmlns:w16sdtdh="http://schemas.microsoft.com/office/word/2020/wordml/sdtdatahash" xmlns:w16se="http://schemas.microsoft.com/office/word/2015/wordml/symex" xmlns:wpg="http://schemas.microsoft.com/office/word/2010/wordprocessingGroup" xmlns:wpi="http://schemas.microsoft.com/office/word/2010/wordprocessingInk" xmlns:wne="http://schemas.microsoft.com/office/word/2006/wordml" xmlns:wps="http://schemas.microsoft.com/office/word/2010/wordprocessingShape" mc:Ignorable="w14 w15 w16se w16cid w16 w16cex w16sdtdh wp14">
+<w:endnotes xmlns:wpc="http://schemas.microsoft.com/office/word/2010/wordprocessingCanvas" xmlns:cx="http://schemas.microsoft.com/office/drawing/2014/chartex" xmlns:cx1="http://schemas.microsoft.com/office/drawing/2015/9/8/chartex" xmlns:cx2="http://schemas.microsoft.com/office/drawing/2015/10/21/chartex" xmlns:cx3="http://schemas.microsoft.com/office/drawing/2016/5/9/chartex" xmlns:cx4="http://schemas.microsoft.com/office/drawing/2016/5/10/chartex" xmlns:cx5="http://schemas.microsoft.com/office/drawing/2016/5/11/chartex" xmlns:cx6="http://schemas.microsoft.com/office/drawing/2016/5/12/chartex" xmlns:cx7="http://schemas.microsoft.com/office/drawing/2016/5/13/chartex" xmlns:cx8="http://schemas.microsoft.com/office/drawing/2016/5/14/chartex" xmlns:mc="http://schemas.openxmlformats.org/markup-compatibility/2006" xmlns:aink="http://schemas.microsoft.com/office/drawing/2016/ink" xmlns:am3d="http://schemas.microsoft.com/office/drawing/2017/model3d" xmlns:o="urn:schemas-microsoft-com:office:office" xmlns:oel="http://schemas.microsoft.com/office/2019/extlst" xmlns:r="http://schemas.openxmlformats.org/officeDocument/2006/relationships" xmlns:m="http://schemas.openxmlformats.org/officeDocument/2006/math" xmlns:v="urn:schemas-microsoft-com:vml" xmlns:wp14="http://schemas.microsoft.com/office/word/2010/wordprocessingDrawing" xmlns:wp="http://schemas.openxmlformats.org/drawingml/2006/wordprocessingDrawing" xmlns:w10="urn:schemas-microsoft-com:office:word" xmlns:w="http://schemas.openxmlformats.org/wordprocessingml/2006/main" xmlns:w14="http://schemas.microsoft.com/office/word/2010/wordml" xmlns:w15="http://schemas.microsoft.com/office/word/2012/wordml" xmlns:w16cex="http://schemas.microsoft.com/office/word/2018/wordml/cex" xmlns:w16cid="http://schemas.microsoft.com/office/word/2016/wordml/cid" xmlns:w16="http://schemas.microsoft.com/office/word/2018/wordml" xmlns:w16du="http://schemas.microsoft.com/office/word/2023/wordml/word16du" xmlns:w16sdtdh="http://schemas.microsoft.com/office/word/2020/wordml/sdtdatahash" xmlns:w16se="http://schemas.microsoft.com/office/word/2015/wordml/symex" xmlns:wpg="http://schemas.microsoft.com/office/word/2010/wordprocessingGroup" xmlns:wpi="http://schemas.microsoft.com/office/word/2010/wordprocessingInk" xmlns:wne="http://schemas.microsoft.com/office/word/2006/wordml" xmlns:wps="http://schemas.microsoft.com/office/word/2010/wordprocessingShape" mc:Ignorable="w14 w15 w16se w16cid w16 w16cex w16sdtdh wp14">
   <w:endnote w:type="separator" w:id="-1">
     <w:p>
       <w:r>
@@ -6352,7 +6394,7 @@
 </file>
 
 <file path=word/footnotes.xml><?xml version="1.0" encoding="utf-8"?>
-<w:footnotes xmlns:wpc="http://schemas.microsoft.com/office/word/2010/wordprocessingCanvas" xmlns:cx="http://schemas.microsoft.com/office/drawing/2014/chartex" xmlns:cx1="http://schemas.microsoft.com/office/drawing/2015/9/8/chartex" xmlns:cx2="http://schemas.microsoft.com/office/drawing/2015/10/21/chartex" xmlns:cx3="http://schemas.microsoft.com/office/drawing/2016/5/9/chartex" xmlns:cx4="http://schemas.microsoft.com/office/drawing/2016/5/10/chartex" xmlns:cx5="http://schemas.microsoft.com/office/drawing/2016/5/11/chartex" xmlns:cx6="http://schemas.microsoft.com/office/drawing/2016/5/12/chartex" xmlns:cx7="http://schemas.microsoft.com/office/drawing/2016/5/13/chartex" xmlns:cx8="http://schemas.microsoft.com/office/drawing/2016/5/14/chartex" xmlns:mc="http://schemas.openxmlformats.org/markup-compatibility/2006" xmlns:aink="http://schemas.microsoft.com/office/drawing/2016/ink" xmlns:am3d="http://schemas.microsoft.com/office/drawing/2017/model3d" xmlns:o="urn:schemas-microsoft-com:office:office" xmlns:oel="http://schemas.microsoft.com/office/2019/extlst" xmlns:r="http://schemas.openxmlformats.org/officeDocument/2006/relationships" xmlns:m="http://schemas.openxmlformats.org/officeDocument/2006/math" xmlns:v="urn:schemas-microsoft-com:vml" xmlns:wp14="http://schemas.microsoft.com/office/word/2010/wordprocessingDrawing" xmlns:wp="http://schemas.openxmlformats.org/drawingml/2006/wordprocessingDrawing" xmlns:w10="urn:schemas-microsoft-com:office:word" xmlns:w="http://schemas.openxmlformats.org/wordprocessingml/2006/main" xmlns:w14="http://schemas.microsoft.com/office/word/2010/wordml" xmlns:w15="http://schemas.microsoft.com/office/word/2012/wordml" xmlns:w16cex="http://schemas.microsoft.com/office/word/2018/wordml/cex" xmlns:w16cid="http://schemas.microsoft.com/office/word/2016/wordml/cid" xmlns:w16="http://schemas.microsoft.com/office/word/2018/wordml" xmlns:w16sdtdh="http://schemas.microsoft.com/office/word/2020/wordml/sdtdatahash" xmlns:w16se="http://schemas.microsoft.com/office/word/2015/wordml/symex" xmlns:wpg="http://schemas.microsoft.com/office/word/2010/wordprocessingGroup" xmlns:wpi="http://schemas.microsoft.com/office/word/2010/wordprocessingInk" xmlns:wne="http://schemas.microsoft.com/office/word/2006/wordml" xmlns:wps="http://schemas.microsoft.com/office/word/2010/wordprocessingShape" mc:Ignorable="w14 w15 w16se w16cid w16 w16cex w16sdtdh wp14">
+<w:footnotes xmlns:wpc="http://schemas.microsoft.com/office/word/2010/wordprocessingCanvas" xmlns:cx="http://schemas.microsoft.com/office/drawing/2014/chartex" xmlns:cx1="http://schemas.microsoft.com/office/drawing/2015/9/8/chartex" xmlns:cx2="http://schemas.microsoft.com/office/drawing/2015/10/21/chartex" xmlns:cx3="http://schemas.microsoft.com/office/drawing/2016/5/9/chartex" xmlns:cx4="http://schemas.microsoft.com/office/drawing/2016/5/10/chartex" xmlns:cx5="http://schemas.microsoft.com/office/drawing/2016/5/11/chartex" xmlns:cx6="http://schemas.microsoft.com/office/drawing/2016/5/12/chartex" xmlns:cx7="http://schemas.microsoft.com/office/drawing/2016/5/13/chartex" xmlns:cx8="http://schemas.microsoft.com/office/drawing/2016/5/14/chartex" xmlns:mc="http://schemas.openxmlformats.org/markup-compatibility/2006" xmlns:aink="http://schemas.microsoft.com/office/drawing/2016/ink" xmlns:am3d="http://schemas.microsoft.com/office/drawing/2017/model3d" xmlns:o="urn:schemas-microsoft-com:office:office" xmlns:oel="http://schemas.microsoft.com/office/2019/extlst" xmlns:r="http://schemas.openxmlformats.org/officeDocument/2006/relationships" xmlns:m="http://schemas.openxmlformats.org/officeDocument/2006/math" xmlns:v="urn:schemas-microsoft-com:vml" xmlns:wp14="http://schemas.microsoft.com/office/word/2010/wordprocessingDrawing" xmlns:wp="http://schemas.openxmlformats.org/drawingml/2006/wordprocessingDrawing" xmlns:w10="urn:schemas-microsoft-com:office:word" xmlns:w="http://schemas.openxmlformats.org/wordprocessingml/2006/main" xmlns:w14="http://schemas.microsoft.com/office/word/2010/wordml" xmlns:w15="http://schemas.microsoft.com/office/word/2012/wordml" xmlns:w16cex="http://schemas.microsoft.com/office/word/2018/wordml/cex" xmlns:w16cid="http://schemas.microsoft.com/office/word/2016/wordml/cid" xmlns:w16="http://schemas.microsoft.com/office/word/2018/wordml" xmlns:w16du="http://schemas.microsoft.com/office/word/2023/wordml/word16du" xmlns:w16sdtdh="http://schemas.microsoft.com/office/word/2020/wordml/sdtdatahash" xmlns:w16se="http://schemas.microsoft.com/office/word/2015/wordml/symex" xmlns:wpg="http://schemas.microsoft.com/office/word/2010/wordprocessingGroup" xmlns:wpi="http://schemas.microsoft.com/office/word/2010/wordprocessingInk" xmlns:wne="http://schemas.microsoft.com/office/word/2006/wordml" xmlns:wps="http://schemas.microsoft.com/office/word/2010/wordprocessingShape" mc:Ignorable="w14 w15 w16se w16cid w16 w16cex w16sdtdh wp14">
   <w:footnote w:type="separator" w:id="-1">
     <w:p>
       <w:r>
@@ -6371,7 +6413,7 @@
 </file>
 
 <file path=word/numbering.xml><?xml version="1.0" encoding="utf-8"?>
-<w:numbering xmlns:wpc="http://schemas.microsoft.com/office/word/2010/wordprocessingCanvas" xmlns:cx="http://schemas.microsoft.com/office/drawing/2014/chartex" xmlns:cx1="http://schemas.microsoft.com/office/drawing/2015/9/8/chartex" xmlns:cx2="http://schemas.microsoft.com/office/drawing/2015/10/21/chartex" xmlns:cx3="http://schemas.microsoft.com/office/drawing/2016/5/9/chartex" xmlns:cx4="http://schemas.microsoft.com/office/drawing/2016/5/10/chartex" xmlns:cx5="http://schemas.microsoft.com/office/drawing/2016/5/11/chartex" xmlns:cx6="http://schemas.microsoft.com/office/drawing/2016/5/12/chartex" xmlns:cx7="http://schemas.microsoft.com/office/drawing/2016/5/13/chartex" xmlns:cx8="http://schemas.microsoft.com/office/drawing/2016/5/14/chartex" xmlns:mc="http://schemas.openxmlformats.org/markup-compatibility/2006" xmlns:aink="http://schemas.microsoft.com/office/drawing/2016/ink" xmlns:am3d="http://schemas.microsoft.com/office/drawing/2017/model3d" xmlns:o="urn:schemas-microsoft-com:office:office" xmlns:oel="http://schemas.microsoft.com/office/2019/extlst" xmlns:r="http://schemas.openxmlformats.org/officeDocument/2006/relationships" xmlns:m="http://schemas.openxmlformats.org/officeDocument/2006/math" xmlns:v="urn:schemas-microsoft-com:vml" xmlns:wp14="http://schemas.microsoft.com/office/word/2010/wordprocessingDrawing" xmlns:wp="http://schemas.openxmlformats.org/drawingml/2006/wordprocessingDrawing" xmlns:w10="urn:schemas-microsoft-com:office:word" xmlns:w="http://schemas.openxmlformats.org/wordprocessingml/2006/main" xmlns:w14="http://schemas.microsoft.com/office/word/2010/wordml" xmlns:w15="http://schemas.microsoft.com/office/word/2012/wordml" xmlns:w16cex="http://schemas.microsoft.com/office/word/2018/wordml/cex" xmlns:w16cid="http://schemas.microsoft.com/office/word/2016/wordml/cid" xmlns:w16="http://schemas.microsoft.com/office/word/2018/wordml" xmlns:w16sdtdh="http://schemas.microsoft.com/office/word/2020/wordml/sdtdatahash" xmlns:w16se="http://schemas.microsoft.com/office/word/2015/wordml/symex" xmlns:wpg="http://schemas.microsoft.com/office/word/2010/wordprocessingGroup" xmlns:wpi="http://schemas.microsoft.com/office/word/2010/wordprocessingInk" xmlns:wne="http://schemas.microsoft.com/office/word/2006/wordml" xmlns:wps="http://schemas.microsoft.com/office/word/2010/wordprocessingShape" mc:Ignorable="w14 w15 w16se w16cid w16 w16cex w16sdtdh wp14">
+<w:numbering xmlns:wpc="http://schemas.microsoft.com/office/word/2010/wordprocessingCanvas" xmlns:cx="http://schemas.microsoft.com/office/drawing/2014/chartex" xmlns:cx1="http://schemas.microsoft.com/office/drawing/2015/9/8/chartex" xmlns:cx2="http://schemas.microsoft.com/office/drawing/2015/10/21/chartex" xmlns:cx3="http://schemas.microsoft.com/office/drawing/2016/5/9/chartex" xmlns:cx4="http://schemas.microsoft.com/office/drawing/2016/5/10/chartex" xmlns:cx5="http://schemas.microsoft.com/office/drawing/2016/5/11/chartex" xmlns:cx6="http://schemas.microsoft.com/office/drawing/2016/5/12/chartex" xmlns:cx7="http://schemas.microsoft.com/office/drawing/2016/5/13/chartex" xmlns:cx8="http://schemas.microsoft.com/office/drawing/2016/5/14/chartex" xmlns:mc="http://schemas.openxmlformats.org/markup-compatibility/2006" xmlns:aink="http://schemas.microsoft.com/office/drawing/2016/ink" xmlns:am3d="http://schemas.microsoft.com/office/drawing/2017/model3d" xmlns:o="urn:schemas-microsoft-com:office:office" xmlns:oel="http://schemas.microsoft.com/office/2019/extlst" xmlns:r="http://schemas.openxmlformats.org/officeDocument/2006/relationships" xmlns:m="http://schemas.openxmlformats.org/officeDocument/2006/math" xmlns:v="urn:schemas-microsoft-com:vml" xmlns:wp14="http://schemas.microsoft.com/office/word/2010/wordprocessingDrawing" xmlns:wp="http://schemas.openxmlformats.org/drawingml/2006/wordprocessingDrawing" xmlns:w10="urn:schemas-microsoft-com:office:word" xmlns:w="http://schemas.openxmlformats.org/wordprocessingml/2006/main" xmlns:w14="http://schemas.microsoft.com/office/word/2010/wordml" xmlns:w15="http://schemas.microsoft.com/office/word/2012/wordml" xmlns:w16cex="http://schemas.microsoft.com/office/word/2018/wordml/cex" xmlns:w16cid="http://schemas.microsoft.com/office/word/2016/wordml/cid" xmlns:w16="http://schemas.microsoft.com/office/word/2018/wordml" xmlns:w16du="http://schemas.microsoft.com/office/word/2023/wordml/word16du" xmlns:w16sdtdh="http://schemas.microsoft.com/office/word/2020/wordml/sdtdatahash" xmlns:w16se="http://schemas.microsoft.com/office/word/2015/wordml/symex" xmlns:wpg="http://schemas.microsoft.com/office/word/2010/wordprocessingGroup" xmlns:wpi="http://schemas.microsoft.com/office/word/2010/wordprocessingInk" xmlns:wne="http://schemas.microsoft.com/office/word/2006/wordml" xmlns:wps="http://schemas.microsoft.com/office/word/2010/wordprocessingShape" mc:Ignorable="w14 w15 w16se w16cid w16 w16cex w16sdtdh wp14">
   <w:abstractNum w:abstractNumId="0" w15:restartNumberingAfterBreak="0">
     <w:nsid w:val="8B9CD4C2"/>
     <w:multiLevelType w:val="singleLevel"/>
@@ -7343,7 +7385,7 @@
     <w:lsdException w:name="Unresolved Mention" w:semiHidden="1" w:unhideWhenUsed="1"/>
     <w:lsdException w:name="Smart Link" w:semiHidden="1" w:unhideWhenUsed="1"/>
   </w:latentStyles>
-  <w:style w:type="paragraph" w:default="1" w:styleId="a">
+  <w:style w:type="paragraph" w:default="1" w:styleId="Normal">
     <w:name w:val="Normal"/>
     <w:qFormat/>
     <w:pPr>
@@ -7357,13 +7399,13 @@
       <w:szCs w:val="24"/>
     </w:rPr>
   </w:style>
-  <w:style w:type="character" w:default="1" w:styleId="a0">
+  <w:style w:type="character" w:default="1" w:styleId="DefaultParagraphFont">
     <w:name w:val="Default Paragraph Font"/>
     <w:uiPriority w:val="1"/>
     <w:semiHidden/>
     <w:unhideWhenUsed/>
   </w:style>
-  <w:style w:type="table" w:default="1" w:styleId="a1">
+  <w:style w:type="table" w:default="1" w:styleId="TableNormal">
     <w:name w:val="Normal Table"/>
     <w:uiPriority w:val="99"/>
     <w:semiHidden/>
@@ -7378,15 +7420,15 @@
       </w:tblCellMar>
     </w:tblPr>
   </w:style>
-  <w:style w:type="numbering" w:default="1" w:styleId="a2">
+  <w:style w:type="numbering" w:default="1" w:styleId="NoList">
     <w:name w:val="No List"/>
     <w:uiPriority w:val="99"/>
     <w:semiHidden/>
     <w:unhideWhenUsed/>
   </w:style>
-  <w:style w:type="paragraph" w:styleId="a3">
+  <w:style w:type="paragraph" w:styleId="BodyTextIndent">
     <w:name w:val="Body Text Indent"/>
-    <w:basedOn w:val="a"/>
+    <w:basedOn w:val="Normal"/>
     <w:qFormat/>
     <w:pPr>
       <w:spacing w:line="360" w:lineRule="exact"/>
@@ -7396,10 +7438,10 @@
       <w:sz w:val="28"/>
     </w:rPr>
   </w:style>
-  <w:style w:type="paragraph" w:styleId="a4">
+  <w:style w:type="paragraph" w:styleId="PlainText">
     <w:name w:val="Plain Text"/>
-    <w:basedOn w:val="a"/>
-    <w:link w:val="a5"/>
+    <w:basedOn w:val="Normal"/>
+    <w:link w:val="PlainTextChar"/>
     <w:qFormat/>
     <w:pPr>
       <w:widowControl/>
@@ -7412,10 +7454,10 @@
       <w:sz w:val="24"/>
     </w:rPr>
   </w:style>
-  <w:style w:type="paragraph" w:styleId="a6">
+  <w:style w:type="paragraph" w:styleId="Footer">
     <w:name w:val="footer"/>
-    <w:basedOn w:val="a"/>
-    <w:link w:val="a7"/>
+    <w:basedOn w:val="Normal"/>
+    <w:link w:val="FooterChar"/>
     <w:uiPriority w:val="99"/>
     <w:unhideWhenUsed/>
     <w:qFormat/>
@@ -7432,10 +7474,10 @@
       <w:szCs w:val="18"/>
     </w:rPr>
   </w:style>
-  <w:style w:type="paragraph" w:styleId="a8">
+  <w:style w:type="paragraph" w:styleId="Header">
     <w:name w:val="header"/>
-    <w:basedOn w:val="a"/>
-    <w:link w:val="a9"/>
+    <w:basedOn w:val="Normal"/>
+    <w:link w:val="HeaderChar"/>
     <w:uiPriority w:val="99"/>
     <w:unhideWhenUsed/>
     <w:qFormat/>
@@ -7455,10 +7497,10 @@
       <w:szCs w:val="18"/>
     </w:rPr>
   </w:style>
-  <w:style w:type="character" w:customStyle="1" w:styleId="a5">
-    <w:name w:val="纯文本 字符"/>
-    <w:basedOn w:val="a0"/>
-    <w:link w:val="a4"/>
+  <w:style w:type="character" w:customStyle="1" w:styleId="PlainTextChar">
+    <w:name w:val="Plain Text Char"/>
+    <w:basedOn w:val="DefaultParagraphFont"/>
+    <w:link w:val="PlainText"/>
     <w:qFormat/>
     <w:rPr>
       <w:rFonts w:ascii="宋体" w:eastAsia="宋体" w:hAnsi="宋体" w:cs="Times New Roman"/>
@@ -7467,10 +7509,10 @@
       <w:szCs w:val="24"/>
     </w:rPr>
   </w:style>
-  <w:style w:type="character" w:customStyle="1" w:styleId="a9">
-    <w:name w:val="页眉 字符"/>
-    <w:basedOn w:val="a0"/>
-    <w:link w:val="a8"/>
+  <w:style w:type="character" w:customStyle="1" w:styleId="HeaderChar">
+    <w:name w:val="Header Char"/>
+    <w:basedOn w:val="DefaultParagraphFont"/>
+    <w:link w:val="Header"/>
     <w:uiPriority w:val="99"/>
     <w:qFormat/>
     <w:rPr>
@@ -7479,10 +7521,10 @@
       <w:szCs w:val="18"/>
     </w:rPr>
   </w:style>
-  <w:style w:type="character" w:customStyle="1" w:styleId="a7">
-    <w:name w:val="页脚 字符"/>
-    <w:basedOn w:val="a0"/>
-    <w:link w:val="a6"/>
+  <w:style w:type="character" w:customStyle="1" w:styleId="FooterChar">
+    <w:name w:val="Footer Char"/>
+    <w:basedOn w:val="DefaultParagraphFont"/>
+    <w:link w:val="Footer"/>
     <w:uiPriority w:val="99"/>
     <w:qFormat/>
     <w:rPr>
@@ -7491,18 +7533,18 @@
       <w:szCs w:val="18"/>
     </w:rPr>
   </w:style>
-  <w:style w:type="paragraph" w:styleId="aa">
+  <w:style w:type="paragraph" w:styleId="ListParagraph">
     <w:name w:val="List Paragraph"/>
-    <w:basedOn w:val="a"/>
+    <w:basedOn w:val="Normal"/>
     <w:uiPriority w:val="34"/>
     <w:qFormat/>
     <w:pPr>
       <w:ind w:firstLineChars="200" w:firstLine="420"/>
     </w:pPr>
   </w:style>
-  <w:style w:type="paragraph" w:styleId="ab">
+  <w:style w:type="paragraph" w:styleId="NormalWeb">
     <w:name w:val="Normal (Web)"/>
-    <w:basedOn w:val="a"/>
+    <w:basedOn w:val="Normal"/>
     <w:uiPriority w:val="99"/>
     <w:semiHidden/>
     <w:unhideWhenUsed/>
@@ -7518,10 +7560,10 @@
       <w:sz w:val="24"/>
     </w:rPr>
   </w:style>
-  <w:style w:type="paragraph" w:styleId="ac">
+  <w:style w:type="paragraph" w:styleId="Bibliography">
     <w:name w:val="Bibliography"/>
-    <w:basedOn w:val="a"/>
-    <w:next w:val="a"/>
+    <w:basedOn w:val="Normal"/>
+    <w:next w:val="Normal"/>
     <w:uiPriority w:val="37"/>
     <w:unhideWhenUsed/>
     <w:rsid w:val="00276B93"/>

</xml_diff>